<commit_message>
Sale Order Line done
</commit_message>
<xml_diff>
--- a/Fully Dressed Comments.docx
+++ b/Fully Dressed Comments.docx
@@ -42,7 +42,25 @@
         <w:rPr>
           <w:rFonts w:ascii="Tahoma" w:hAnsi="Tahoma" w:cs="Tahoma"/>
         </w:rPr>
-        <w:t>The actors in connection with the use case make sale are the Employee and the Customer. Perquisite for the use case is that the ordered products are available and are in stock. Post-condition is that the order is created an</w:t>
+        <w:t>The actors in connection with the use case make sale are th</w:t>
+      </w:r>
+      <w:r>
+        <w:rPr>
+          <w:rFonts w:ascii="Tahoma" w:hAnsi="Tahoma" w:cs="Tahoma"/>
+        </w:rPr>
+        <w:t>e Employee and the Customer. Prerequisite</w:t>
+      </w:r>
+      <w:r>
+        <w:rPr>
+          <w:rFonts w:ascii="Tahoma" w:hAnsi="Tahoma" w:cs="Tahoma"/>
+        </w:rPr>
+        <w:t xml:space="preserve"> for the use case is that the ordered products are available and are in stock. Post-condition is that the order is created and the related invoice was made. </w:t>
+      </w:r>
+      <w:r>
+        <w:rPr>
+          <w:rFonts w:ascii="Tahoma" w:hAnsi="Tahoma" w:cs="Tahoma"/>
+        </w:rPr>
+        <w:t>The amount of times the make sale u</w:t>
       </w:r>
       <w:bookmarkStart w:id="0" w:name="_GoBack"/>
       <w:bookmarkEnd w:id="0"/>
@@ -50,13 +68,7 @@
         <w:rPr>
           <w:rFonts w:ascii="Tahoma" w:hAnsi="Tahoma" w:cs="Tahoma"/>
         </w:rPr>
-        <w:t xml:space="preserve">d the related invoice was made. </w:t>
-      </w:r>
-      <w:r>
-        <w:rPr>
-          <w:rFonts w:ascii="Tahoma" w:hAnsi="Tahoma" w:cs="Tahoma"/>
-        </w:rPr>
-        <w:t xml:space="preserve">The amount of times the make sale use case is processed is multiple (many) times per day. </w:t>
+        <w:t xml:space="preserve">se case is processed is multiple (many) times per day. </w:t>
       </w:r>
     </w:p>
     <w:p>

</xml_diff>